<commit_message>
docs: update project details and solution description in Entrega.pdf
</commit_message>
<xml_diff>
--- a/Entrega.docx
+++ b/Entrega.docx
@@ -8,9 +8,27 @@
           <w:ilvl w:val="0"/>
           <w:numId w:val="2"/>
         </w:numPr>
-      </w:pPr>
-      <w:r>
+        <w:rPr>
+          <w:lang w:val="pt-BR"/>
+        </w:rPr>
+      </w:pPr>
+      <w:r>
+        <w:rPr>
+          <w:lang w:val="pt-BR"/>
+        </w:rPr>
         <w:t>RM559064 - Pedro Henrique dos Santos</w:t>
+      </w:r>
+      <w:r>
+        <w:rPr>
+          <w:lang w:val="pt-BR"/>
+        </w:rPr>
+        <w:t xml:space="preserve"> </w:t>
+      </w:r>
+      <w:r>
+        <w:rPr>
+          <w:lang w:val="pt-BR"/>
+        </w:rPr>
+        <w:t>2TDSPJ</w:t>
       </w:r>
     </w:p>
     <w:p>
@@ -19,9 +37,27 @@
           <w:ilvl w:val="0"/>
           <w:numId w:val="2"/>
         </w:numPr>
-      </w:pPr>
-      <w:r>
+        <w:rPr>
+          <w:lang w:val="pt-BR"/>
+        </w:rPr>
+      </w:pPr>
+      <w:r>
+        <w:rPr>
+          <w:lang w:val="pt-BR"/>
+        </w:rPr>
         <w:t>RM556182 - Vinícius de Oliveira Coutinho</w:t>
+      </w:r>
+      <w:r>
+        <w:rPr>
+          <w:lang w:val="pt-BR"/>
+        </w:rPr>
+        <w:t xml:space="preserve"> </w:t>
+      </w:r>
+      <w:r>
+        <w:rPr>
+          <w:lang w:val="pt-BR"/>
+        </w:rPr>
+        <w:t>2TDSPV</w:t>
       </w:r>
     </w:p>
     <w:p>
@@ -33,6 +69,15 @@
       </w:pPr>
       <w:r>
         <w:t>RM557992 - Thiago Thomaz Sales Conceição</w:t>
+      </w:r>
+      <w:r>
+        <w:t xml:space="preserve"> </w:t>
+      </w:r>
+      <w:r>
+        <w:rPr>
+          <w:lang w:val="pt-BR"/>
+        </w:rPr>
+        <w:t>2TDSPJ</w:t>
       </w:r>
     </w:p>
     <w:p>
@@ -63,44 +108,758 @@
         <w:rPr>
           <w:lang w:val="pt-BR"/>
         </w:rPr>
-        <w:t>Link Video n</w:t>
-      </w:r>
-      <w:r>
-        <w:rPr>
-          <w:lang w:val="pt-BR"/>
-        </w:rPr>
-        <w:t>o youtube</w:t>
-      </w:r>
-    </w:p>
-    <w:p>
-      <w:pPr>
-        <w:rPr>
-          <w:lang w:val="pt-BR"/>
-        </w:rPr>
-      </w:pPr>
+        <w:t xml:space="preserve">Link </w:t>
+      </w:r>
+      <w:proofErr w:type="spellStart"/>
+      <w:r>
+        <w:rPr>
+          <w:lang w:val="pt-BR"/>
+        </w:rPr>
+        <w:t>Video</w:t>
+      </w:r>
+      <w:proofErr w:type="spellEnd"/>
+      <w:r>
+        <w:rPr>
+          <w:lang w:val="pt-BR"/>
+        </w:rPr>
+        <w:t xml:space="preserve"> n</w:t>
+      </w:r>
+      <w:r>
+        <w:rPr>
+          <w:lang w:val="pt-BR"/>
+        </w:rPr>
+        <w:t xml:space="preserve">o </w:t>
+      </w:r>
+      <w:proofErr w:type="spellStart"/>
+      <w:r>
+        <w:rPr>
+          <w:lang w:val="pt-BR"/>
+        </w:rPr>
+        <w:t>youtube</w:t>
+      </w:r>
+      <w:proofErr w:type="spellEnd"/>
+    </w:p>
+    <w:p>
       <w:hyperlink r:id="rId6" w:history="1">
+        <w:r>
+          <w:rPr>
+            <w:rStyle w:val="Hyperlink"/>
+          </w:rPr>
+          <w:t>https://youtu.be/YxOf4qUlqF4</w:t>
+        </w:r>
+      </w:hyperlink>
+    </w:p>
+    <w:p>
+      <w:pPr>
+        <w:rPr>
+          <w:lang w:val="pt-BR"/>
+        </w:rPr>
+      </w:pPr>
+      <w:r>
+        <w:rPr>
+          <w:lang w:val="pt-BR"/>
+        </w:rPr>
+        <w:t xml:space="preserve">Link do projeto no Azure </w:t>
+      </w:r>
+      <w:proofErr w:type="spellStart"/>
+      <w:r>
+        <w:rPr>
+          <w:lang w:val="pt-BR"/>
+        </w:rPr>
+        <w:t>DevOps</w:t>
+      </w:r>
+      <w:proofErr w:type="spellEnd"/>
+    </w:p>
+    <w:p>
+      <w:pPr>
+        <w:rPr>
+          <w:lang w:val="pt-BR"/>
+        </w:rPr>
+      </w:pPr>
+      <w:hyperlink r:id="rId7" w:history="1">
         <w:r>
           <w:rPr>
             <w:rStyle w:val="Hyperlink"/>
             <w:lang w:val="pt-BR"/>
           </w:rPr>
-          <w:t>https://yo</w:t>
-        </w:r>
-        <w:r>
-          <w:rPr>
-            <w:rStyle w:val="Hyperlink"/>
-            <w:lang w:val="pt-BR"/>
-          </w:rPr>
-          <w:t>u</w:t>
-        </w:r>
-        <w:r>
-          <w:rPr>
-            <w:rStyle w:val="Hyperlink"/>
-            <w:lang w:val="pt-BR"/>
-          </w:rPr>
-          <w:t>tu.be/pdXYcqPRCyU</w:t>
+          <w:t>https://dev.azure.com/MottuGridChallenge/Sprint%204%20-%20Azure%20DevOps</w:t>
         </w:r>
       </w:hyperlink>
+    </w:p>
+    <w:p>
+      <w:pPr>
+        <w:rPr>
+          <w:lang w:val="pt-BR"/>
+        </w:rPr>
+      </w:pPr>
+    </w:p>
+    <w:p>
+      <w:pPr>
+        <w:rPr>
+          <w:lang w:val="pt-BR"/>
+        </w:rPr>
+      </w:pPr>
+    </w:p>
+    <w:p>
+      <w:pPr>
+        <w:rPr>
+          <w:lang w:val="pt-BR"/>
+        </w:rPr>
+      </w:pPr>
+    </w:p>
+    <w:p>
+      <w:pPr>
+        <w:rPr>
+          <w:lang w:val="pt-BR"/>
+        </w:rPr>
+      </w:pPr>
+    </w:p>
+    <w:p>
+      <w:pPr>
+        <w:rPr>
+          <w:lang w:val="pt-BR"/>
+        </w:rPr>
+      </w:pPr>
+    </w:p>
+    <w:p>
+      <w:pPr>
+        <w:rPr>
+          <w:lang w:val="pt-BR"/>
+        </w:rPr>
+      </w:pPr>
+    </w:p>
+    <w:p>
+      <w:pPr>
+        <w:rPr>
+          <w:lang w:val="pt-BR"/>
+        </w:rPr>
+      </w:pPr>
+    </w:p>
+    <w:p>
+      <w:pPr>
+        <w:rPr>
+          <w:lang w:val="pt-BR"/>
+        </w:rPr>
+      </w:pPr>
+    </w:p>
+    <w:p>
+      <w:pPr>
+        <w:rPr>
+          <w:lang w:val="pt-BR"/>
+        </w:rPr>
+      </w:pPr>
+    </w:p>
+    <w:p>
+      <w:pPr>
+        <w:rPr>
+          <w:lang w:val="pt-BR"/>
+        </w:rPr>
+      </w:pPr>
+    </w:p>
+    <w:p>
+      <w:pPr>
+        <w:rPr>
+          <w:lang w:val="pt-BR"/>
+        </w:rPr>
+      </w:pPr>
+    </w:p>
+    <w:p>
+      <w:pPr>
+        <w:rPr>
+          <w:lang w:val="pt-BR"/>
+        </w:rPr>
+      </w:pPr>
+    </w:p>
+    <w:p>
+      <w:pPr>
+        <w:rPr>
+          <w:lang w:val="pt-BR"/>
+        </w:rPr>
+      </w:pPr>
+    </w:p>
+    <w:p>
+      <w:pPr>
+        <w:rPr>
+          <w:lang w:val="pt-BR"/>
+        </w:rPr>
+      </w:pPr>
+    </w:p>
+    <w:p>
+      <w:pPr>
+        <w:rPr>
+          <w:lang w:val="pt-BR"/>
+        </w:rPr>
+      </w:pPr>
+    </w:p>
+    <w:p>
+      <w:pPr>
+        <w:rPr>
+          <w:lang w:val="pt-BR"/>
+        </w:rPr>
+      </w:pPr>
+    </w:p>
+    <w:p>
+      <w:pPr>
+        <w:rPr>
+          <w:lang w:val="pt-BR"/>
+        </w:rPr>
+      </w:pPr>
+      <w:r>
+        <w:rPr>
+          <w:lang w:val="pt-BR"/>
+        </w:rPr>
+        <w:lastRenderedPageBreak/>
+        <w:t>Descrição da solução</w:t>
+      </w:r>
+    </w:p>
+    <w:p>
+      <w:pPr>
+        <w:rPr>
+          <w:lang w:val="pt-BR"/>
+        </w:rPr>
+      </w:pPr>
+      <w:r>
+        <w:rPr>
+          <w:lang w:val="pt-BR"/>
+        </w:rPr>
+        <w:t>Este projeto implementa um sistema de </w:t>
+      </w:r>
+      <w:r>
+        <w:rPr>
+          <w:b/>
+          <w:bCs/>
+          <w:lang w:val="pt-BR"/>
+        </w:rPr>
+        <w:t>gestão de pátio (Yard)</w:t>
+      </w:r>
+      <w:r>
+        <w:rPr>
+          <w:lang w:val="pt-BR"/>
+        </w:rPr>
+        <w:t>, </w:t>
+      </w:r>
+      <w:r>
+        <w:rPr>
+          <w:b/>
+          <w:bCs/>
+          <w:lang w:val="pt-BR"/>
+        </w:rPr>
+        <w:t>setores (Sector)</w:t>
+      </w:r>
+      <w:r>
+        <w:rPr>
+          <w:lang w:val="pt-BR"/>
+        </w:rPr>
+        <w:t> e </w:t>
+      </w:r>
+      <w:r>
+        <w:rPr>
+          <w:b/>
+          <w:bCs/>
+          <w:lang w:val="pt-BR"/>
+        </w:rPr>
+        <w:t>vagas (Spots)</w:t>
+      </w:r>
+      <w:r>
+        <w:rPr>
+          <w:lang w:val="pt-BR"/>
+        </w:rPr>
+        <w:t> para organização e alocação de motos.</w:t>
+      </w:r>
+      <w:r>
+        <w:rPr>
+          <w:lang w:val="pt-BR"/>
+        </w:rPr>
+        <w:br/>
+        <w:t xml:space="preserve">O objetivo é permitir que filiais da </w:t>
+      </w:r>
+      <w:proofErr w:type="spellStart"/>
+      <w:r>
+        <w:rPr>
+          <w:lang w:val="pt-BR"/>
+        </w:rPr>
+        <w:t>Mottu</w:t>
+      </w:r>
+      <w:proofErr w:type="spellEnd"/>
+      <w:r>
+        <w:rPr>
+          <w:lang w:val="pt-BR"/>
+        </w:rPr>
+        <w:t xml:space="preserve"> consigam estruturar seus pátios em setores e, automaticamente, gerar as vagas disponíveis para as motos.</w:t>
+      </w:r>
+    </w:p>
+    <w:p>
+      <w:r>
+        <w:rPr>
+          <w:lang w:val="pt-BR"/>
+        </w:rPr>
+        <w:t xml:space="preserve">Desenvolveremos uma API </w:t>
+      </w:r>
+      <w:proofErr w:type="spellStart"/>
+      <w:r>
+        <w:rPr>
+          <w:lang w:val="pt-BR"/>
+        </w:rPr>
+        <w:t>RESTful</w:t>
+      </w:r>
+      <w:proofErr w:type="spellEnd"/>
+      <w:r>
+        <w:rPr>
+          <w:lang w:val="pt-BR"/>
+        </w:rPr>
+        <w:t xml:space="preserve"> para registrar, atualizar e consultar a localização das motos em tempo real nos pátios da </w:t>
+      </w:r>
+      <w:proofErr w:type="spellStart"/>
+      <w:r>
+        <w:rPr>
+          <w:lang w:val="pt-BR"/>
+        </w:rPr>
+        <w:t>Mottu</w:t>
+      </w:r>
+      <w:proofErr w:type="spellEnd"/>
+      <w:r>
+        <w:rPr>
+          <w:lang w:val="pt-BR"/>
+        </w:rPr>
+        <w:t xml:space="preserve">. </w:t>
+      </w:r>
+      <w:r>
+        <w:t xml:space="preserve">O </w:t>
+      </w:r>
+      <w:proofErr w:type="spellStart"/>
+      <w:r>
+        <w:t>sistema</w:t>
+      </w:r>
+      <w:proofErr w:type="spellEnd"/>
+      <w:r>
+        <w:t xml:space="preserve"> </w:t>
+      </w:r>
+      <w:proofErr w:type="spellStart"/>
+      <w:r>
+        <w:t>permitirá</w:t>
+      </w:r>
+      <w:proofErr w:type="spellEnd"/>
+      <w:r>
+        <w:t>:</w:t>
+      </w:r>
+    </w:p>
+    <w:p>
+      <w:pPr>
+        <w:numPr>
+          <w:ilvl w:val="0"/>
+          <w:numId w:val="3"/>
+        </w:numPr>
+        <w:rPr>
+          <w:lang w:val="pt-BR"/>
+        </w:rPr>
+      </w:pPr>
+      <w:r>
+        <w:rPr>
+          <w:lang w:val="pt-BR"/>
+        </w:rPr>
+        <w:t>Cadastro e atualização de motos, pátios, seções e filiais.</w:t>
+      </w:r>
+    </w:p>
+    <w:p>
+      <w:pPr>
+        <w:numPr>
+          <w:ilvl w:val="0"/>
+          <w:numId w:val="3"/>
+        </w:numPr>
+        <w:rPr>
+          <w:lang w:val="pt-BR"/>
+        </w:rPr>
+      </w:pPr>
+      <w:r>
+        <w:rPr>
+          <w:lang w:val="pt-BR"/>
+        </w:rPr>
+        <w:t>Consulta rápida da localização de cada moto.</w:t>
+      </w:r>
+    </w:p>
+    <w:p>
+      <w:pPr>
+        <w:numPr>
+          <w:ilvl w:val="0"/>
+          <w:numId w:val="3"/>
+        </w:numPr>
+        <w:rPr>
+          <w:lang w:val="pt-BR"/>
+        </w:rPr>
+      </w:pPr>
+      <w:r>
+        <w:rPr>
+          <w:lang w:val="pt-BR"/>
+        </w:rPr>
+        <w:t xml:space="preserve">Integração com </w:t>
+      </w:r>
+      <w:proofErr w:type="spellStart"/>
+      <w:r>
+        <w:rPr>
+          <w:lang w:val="pt-BR"/>
+        </w:rPr>
+        <w:t>cameras</w:t>
+      </w:r>
+      <w:proofErr w:type="spellEnd"/>
+      <w:r>
+        <w:rPr>
+          <w:lang w:val="pt-BR"/>
+        </w:rPr>
+        <w:t xml:space="preserve"> e IA para verificar se um setor </w:t>
+      </w:r>
+      <w:proofErr w:type="spellStart"/>
+      <w:proofErr w:type="gramStart"/>
+      <w:r>
+        <w:rPr>
+          <w:lang w:val="pt-BR"/>
+        </w:rPr>
+        <w:t>esta</w:t>
+      </w:r>
+      <w:proofErr w:type="spellEnd"/>
+      <w:proofErr w:type="gramEnd"/>
+      <w:r>
+        <w:rPr>
+          <w:lang w:val="pt-BR"/>
+        </w:rPr>
+        <w:t xml:space="preserve"> cheio e com base nisso aconselhar a criar outros setores ou mudar de </w:t>
+      </w:r>
+      <w:proofErr w:type="spellStart"/>
+      <w:r>
+        <w:rPr>
+          <w:lang w:val="pt-BR"/>
+        </w:rPr>
+        <w:t>patio</w:t>
+      </w:r>
+      <w:proofErr w:type="spellEnd"/>
+      <w:r>
+        <w:rPr>
+          <w:lang w:val="pt-BR"/>
+        </w:rPr>
+        <w:t xml:space="preserve"> as motos que chegaram com esse modelo </w:t>
+      </w:r>
+      <w:proofErr w:type="gramStart"/>
+      <w:r>
+        <w:rPr>
+          <w:lang w:val="pt-BR"/>
+        </w:rPr>
+        <w:t>especifico</w:t>
+      </w:r>
+      <w:proofErr w:type="gramEnd"/>
+      <w:r>
+        <w:rPr>
+          <w:lang w:val="pt-BR"/>
+        </w:rPr>
+        <w:t xml:space="preserve">, </w:t>
+      </w:r>
+      <w:proofErr w:type="spellStart"/>
+      <w:r>
+        <w:rPr>
+          <w:lang w:val="pt-BR"/>
+        </w:rPr>
+        <w:t>tambem</w:t>
+      </w:r>
+      <w:proofErr w:type="spellEnd"/>
+      <w:r>
+        <w:rPr>
+          <w:lang w:val="pt-BR"/>
+        </w:rPr>
+        <w:t xml:space="preserve"> para localizar uma moto especifica</w:t>
+      </w:r>
+    </w:p>
+    <w:p>
+      <w:pPr>
+        <w:numPr>
+          <w:ilvl w:val="0"/>
+          <w:numId w:val="3"/>
+        </w:numPr>
+        <w:rPr>
+          <w:lang w:val="pt-BR"/>
+        </w:rPr>
+      </w:pPr>
+      <w:r>
+        <w:rPr>
+          <w:lang w:val="pt-BR"/>
+        </w:rPr>
+        <w:t xml:space="preserve">Facilidade de integração com outros sistemas internos da </w:t>
+      </w:r>
+      <w:proofErr w:type="spellStart"/>
+      <w:r>
+        <w:rPr>
+          <w:lang w:val="pt-BR"/>
+        </w:rPr>
+        <w:t>Mottu</w:t>
+      </w:r>
+      <w:proofErr w:type="spellEnd"/>
+      <w:r>
+        <w:rPr>
+          <w:lang w:val="pt-BR"/>
+        </w:rPr>
+        <w:t>.</w:t>
+      </w:r>
+    </w:p>
+    <w:p>
+      <w:pPr>
+        <w:numPr>
+          <w:ilvl w:val="0"/>
+          <w:numId w:val="3"/>
+        </w:numPr>
+        <w:rPr>
+          <w:lang w:val="pt-BR"/>
+        </w:rPr>
+      </w:pPr>
+      <w:proofErr w:type="spellStart"/>
+      <w:r>
+        <w:rPr>
+          <w:lang w:val="pt-BR"/>
+        </w:rPr>
+        <w:t>Tera</w:t>
+      </w:r>
+      <w:proofErr w:type="spellEnd"/>
+      <w:r>
+        <w:rPr>
+          <w:lang w:val="pt-BR"/>
+        </w:rPr>
+        <w:t xml:space="preserve"> um sistema alerta onde quando uma moto estiver perto de sua revisão avisara a um prestador de serviço da </w:t>
+      </w:r>
+      <w:proofErr w:type="spellStart"/>
+      <w:r>
+        <w:rPr>
+          <w:lang w:val="pt-BR"/>
+        </w:rPr>
+        <w:t>mottu</w:t>
+      </w:r>
+      <w:proofErr w:type="spellEnd"/>
+      <w:r>
+        <w:rPr>
+          <w:lang w:val="pt-BR"/>
+        </w:rPr>
+        <w:t xml:space="preserve"> para adicionar essa moto a um setor de revisão</w:t>
+      </w:r>
+    </w:p>
+    <w:p>
+      <w:pPr>
+        <w:rPr>
+          <w:lang w:val="pt-BR"/>
+        </w:rPr>
+      </w:pPr>
+      <w:r>
+        <w:rPr>
+          <w:lang w:val="pt-BR"/>
+        </w:rPr>
+        <w:t>Essa solução trará mais agilidade, precisão e controle para a operação, reduzindo erros e otimizando o uso dos recursos.</w:t>
+      </w:r>
+    </w:p>
+    <w:p>
+      <w:pPr>
+        <w:rPr>
+          <w:lang w:val="pt-BR"/>
+        </w:rPr>
+      </w:pPr>
+    </w:p>
+    <w:p>
+      <w:pPr>
+        <w:rPr>
+          <w:lang w:val="pt-BR"/>
+        </w:rPr>
+      </w:pPr>
+    </w:p>
+    <w:p>
+      <w:pPr>
+        <w:rPr>
+          <w:lang w:val="pt-BR"/>
+        </w:rPr>
+      </w:pPr>
+    </w:p>
+    <w:p>
+      <w:pPr>
+        <w:rPr>
+          <w:lang w:val="pt-BR"/>
+        </w:rPr>
+      </w:pPr>
+    </w:p>
+    <w:p>
+      <w:pPr>
+        <w:rPr>
+          <w:lang w:val="pt-BR"/>
+        </w:rPr>
+      </w:pPr>
+    </w:p>
+    <w:p>
+      <w:pPr>
+        <w:rPr>
+          <w:lang w:val="pt-BR"/>
+        </w:rPr>
+      </w:pPr>
+    </w:p>
+    <w:p>
+      <w:pPr>
+        <w:rPr>
+          <w:lang w:val="pt-BR"/>
+        </w:rPr>
+      </w:pPr>
+    </w:p>
+    <w:p>
+      <w:pPr>
+        <w:rPr>
+          <w:lang w:val="pt-BR"/>
+        </w:rPr>
+      </w:pPr>
+    </w:p>
+    <w:p>
+      <w:pPr>
+        <w:rPr>
+          <w:lang w:val="pt-BR"/>
+        </w:rPr>
+      </w:pPr>
+    </w:p>
+    <w:p>
+      <w:pPr>
+        <w:rPr>
+          <w:lang w:val="pt-BR"/>
+        </w:rPr>
+      </w:pPr>
+    </w:p>
+    <w:p>
+      <w:pPr>
+        <w:rPr>
+          <w:lang w:val="pt-BR"/>
+        </w:rPr>
+      </w:pPr>
+      <w:r>
+        <w:rPr>
+          <w:lang w:val="pt-BR"/>
+        </w:rPr>
+        <w:lastRenderedPageBreak/>
+        <w:t>Diagrama da Arquitetura + Fluxo CI/CD</w:t>
+      </w:r>
+    </w:p>
+    <w:p>
+      <w:pPr>
+        <w:rPr>
+          <w:lang w:val="pt-BR"/>
+        </w:rPr>
+      </w:pPr>
+      <w:r>
+        <w:rPr>
+          <w:lang w:val="pt-BR"/>
+        </w:rPr>
+        <w:drawing>
+          <wp:inline distT="0" distB="0" distL="0" distR="0" wp14:anchorId="43910E46" wp14:editId="1AE66FE1">
+            <wp:extent cx="5612130" cy="3351530"/>
+            <wp:effectExtent l="0" t="0" r="7620" b="1270"/>
+            <wp:docPr id="670751587" name="Imagem 1" descr="Interface gráfica do usuário, Diagrama&#10;&#10;O conteúdo gerado por IA pode estar incorreto."/>
+            <wp:cNvGraphicFramePr>
+              <a:graphicFrameLocks xmlns:a="http://schemas.openxmlformats.org/drawingml/2006/main" noChangeAspect="1"/>
+            </wp:cNvGraphicFramePr>
+            <a:graphic xmlns:a="http://schemas.openxmlformats.org/drawingml/2006/main">
+              <a:graphicData uri="http://schemas.openxmlformats.org/drawingml/2006/picture">
+                <pic:pic xmlns:pic="http://schemas.openxmlformats.org/drawingml/2006/picture">
+                  <pic:nvPicPr>
+                    <pic:cNvPr id="670751587" name="Imagem 1" descr="Interface gráfica do usuário, Diagrama&#10;&#10;O conteúdo gerado por IA pode estar incorreto."/>
+                    <pic:cNvPicPr/>
+                  </pic:nvPicPr>
+                  <pic:blipFill>
+                    <a:blip r:embed="rId8"/>
+                    <a:stretch>
+                      <a:fillRect/>
+                    </a:stretch>
+                  </pic:blipFill>
+                  <pic:spPr>
+                    <a:xfrm>
+                      <a:off x="0" y="0"/>
+                      <a:ext cx="5612130" cy="3351530"/>
+                    </a:xfrm>
+                    <a:prstGeom prst="rect">
+                      <a:avLst/>
+                    </a:prstGeom>
+                  </pic:spPr>
+                </pic:pic>
+              </a:graphicData>
+            </a:graphic>
+          </wp:inline>
+        </w:drawing>
+      </w:r>
+    </w:p>
+    <w:p>
+      <w:pPr>
+        <w:rPr>
+          <w:lang w:val="pt-BR"/>
+        </w:rPr>
+      </w:pPr>
+    </w:p>
+    <w:p>
+      <w:pPr>
+        <w:rPr>
+          <w:lang w:val="pt-BR"/>
+        </w:rPr>
+      </w:pPr>
+    </w:p>
+    <w:p>
+      <w:pPr>
+        <w:rPr>
+          <w:lang w:val="pt-BR"/>
+        </w:rPr>
+      </w:pPr>
+      <w:proofErr w:type="spellStart"/>
+      <w:r>
+        <w:t>Detalhamento</w:t>
+      </w:r>
+      <w:proofErr w:type="spellEnd"/>
+      <w:r>
+        <w:t xml:space="preserve"> dos </w:t>
+      </w:r>
+      <w:proofErr w:type="spellStart"/>
+      <w:r>
+        <w:t>componentes</w:t>
+      </w:r>
+      <w:proofErr w:type="spellEnd"/>
+    </w:p>
+    <w:p>
+      <w:pPr>
+        <w:rPr>
+          <w:lang w:val="pt-BR"/>
+        </w:rPr>
+      </w:pPr>
+      <w:r>
+        <w:rPr>
+          <w:lang w:val="pt-BR"/>
+        </w:rPr>
+        <w:drawing>
+          <wp:inline distT="0" distB="0" distL="0" distR="0" wp14:anchorId="48945CF4" wp14:editId="6F810683">
+            <wp:extent cx="5612130" cy="1884680"/>
+            <wp:effectExtent l="0" t="0" r="7620" b="1270"/>
+            <wp:docPr id="1819886195" name="Imagem 1" descr="Texto&#10;&#10;O conteúdo gerado por IA pode estar incorreto."/>
+            <wp:cNvGraphicFramePr>
+              <a:graphicFrameLocks xmlns:a="http://schemas.openxmlformats.org/drawingml/2006/main" noChangeAspect="1"/>
+            </wp:cNvGraphicFramePr>
+            <a:graphic xmlns:a="http://schemas.openxmlformats.org/drawingml/2006/main">
+              <a:graphicData uri="http://schemas.openxmlformats.org/drawingml/2006/picture">
+                <pic:pic xmlns:pic="http://schemas.openxmlformats.org/drawingml/2006/picture">
+                  <pic:nvPicPr>
+                    <pic:cNvPr id="1819886195" name="Imagem 1" descr="Texto&#10;&#10;O conteúdo gerado por IA pode estar incorreto."/>
+                    <pic:cNvPicPr/>
+                  </pic:nvPicPr>
+                  <pic:blipFill>
+                    <a:blip r:embed="rId9"/>
+                    <a:stretch>
+                      <a:fillRect/>
+                    </a:stretch>
+                  </pic:blipFill>
+                  <pic:spPr>
+                    <a:xfrm>
+                      <a:off x="0" y="0"/>
+                      <a:ext cx="5612130" cy="1884680"/>
+                    </a:xfrm>
+                    <a:prstGeom prst="rect">
+                      <a:avLst/>
+                    </a:prstGeom>
+                  </pic:spPr>
+                </pic:pic>
+              </a:graphicData>
+            </a:graphic>
+          </wp:inline>
+        </w:drawing>
+      </w:r>
     </w:p>
     <w:sectPr>
       <w:pgSz w:w="12240" w:h="15840"/>
@@ -412,11 +1171,163 @@
       </w:rPr>
     </w:lvl>
   </w:abstractNum>
+  <w:abstractNum w:abstractNumId="2" w15:restartNumberingAfterBreak="0">
+    <w:nsid w:val="406A5D28"/>
+    <w:multiLevelType w:val="multilevel"/>
+    <w:tmpl w:val="3D2E70D6"/>
+    <w:lvl w:ilvl="0">
+      <w:start w:val="1"/>
+      <w:numFmt w:val="bullet"/>
+      <w:lvlText w:val=""/>
+      <w:lvlJc w:val="left"/>
+      <w:pPr>
+        <w:tabs>
+          <w:tab w:val="num" w:pos="720"/>
+        </w:tabs>
+        <w:ind w:left="720" w:hanging="360"/>
+      </w:pPr>
+      <w:rPr>
+        <w:rFonts w:ascii="Symbol" w:hAnsi="Symbol" w:hint="default"/>
+        <w:sz w:val="20"/>
+      </w:rPr>
+    </w:lvl>
+    <w:lvl w:ilvl="1" w:tentative="1">
+      <w:start w:val="1"/>
+      <w:numFmt w:val="bullet"/>
+      <w:lvlText w:val="o"/>
+      <w:lvlJc w:val="left"/>
+      <w:pPr>
+        <w:tabs>
+          <w:tab w:val="num" w:pos="1440"/>
+        </w:tabs>
+        <w:ind w:left="1440" w:hanging="360"/>
+      </w:pPr>
+      <w:rPr>
+        <w:rFonts w:ascii="Courier New" w:hAnsi="Courier New" w:hint="default"/>
+        <w:sz w:val="20"/>
+      </w:rPr>
+    </w:lvl>
+    <w:lvl w:ilvl="2" w:tentative="1">
+      <w:start w:val="1"/>
+      <w:numFmt w:val="bullet"/>
+      <w:lvlText w:val=""/>
+      <w:lvlJc w:val="left"/>
+      <w:pPr>
+        <w:tabs>
+          <w:tab w:val="num" w:pos="2160"/>
+        </w:tabs>
+        <w:ind w:left="2160" w:hanging="360"/>
+      </w:pPr>
+      <w:rPr>
+        <w:rFonts w:ascii="Wingdings" w:hAnsi="Wingdings" w:hint="default"/>
+        <w:sz w:val="20"/>
+      </w:rPr>
+    </w:lvl>
+    <w:lvl w:ilvl="3" w:tentative="1">
+      <w:start w:val="1"/>
+      <w:numFmt w:val="bullet"/>
+      <w:lvlText w:val=""/>
+      <w:lvlJc w:val="left"/>
+      <w:pPr>
+        <w:tabs>
+          <w:tab w:val="num" w:pos="2880"/>
+        </w:tabs>
+        <w:ind w:left="2880" w:hanging="360"/>
+      </w:pPr>
+      <w:rPr>
+        <w:rFonts w:ascii="Wingdings" w:hAnsi="Wingdings" w:hint="default"/>
+        <w:sz w:val="20"/>
+      </w:rPr>
+    </w:lvl>
+    <w:lvl w:ilvl="4" w:tentative="1">
+      <w:start w:val="1"/>
+      <w:numFmt w:val="bullet"/>
+      <w:lvlText w:val=""/>
+      <w:lvlJc w:val="left"/>
+      <w:pPr>
+        <w:tabs>
+          <w:tab w:val="num" w:pos="3600"/>
+        </w:tabs>
+        <w:ind w:left="3600" w:hanging="360"/>
+      </w:pPr>
+      <w:rPr>
+        <w:rFonts w:ascii="Wingdings" w:hAnsi="Wingdings" w:hint="default"/>
+        <w:sz w:val="20"/>
+      </w:rPr>
+    </w:lvl>
+    <w:lvl w:ilvl="5" w:tentative="1">
+      <w:start w:val="1"/>
+      <w:numFmt w:val="bullet"/>
+      <w:lvlText w:val=""/>
+      <w:lvlJc w:val="left"/>
+      <w:pPr>
+        <w:tabs>
+          <w:tab w:val="num" w:pos="4320"/>
+        </w:tabs>
+        <w:ind w:left="4320" w:hanging="360"/>
+      </w:pPr>
+      <w:rPr>
+        <w:rFonts w:ascii="Wingdings" w:hAnsi="Wingdings" w:hint="default"/>
+        <w:sz w:val="20"/>
+      </w:rPr>
+    </w:lvl>
+    <w:lvl w:ilvl="6" w:tentative="1">
+      <w:start w:val="1"/>
+      <w:numFmt w:val="bullet"/>
+      <w:lvlText w:val=""/>
+      <w:lvlJc w:val="left"/>
+      <w:pPr>
+        <w:tabs>
+          <w:tab w:val="num" w:pos="5040"/>
+        </w:tabs>
+        <w:ind w:left="5040" w:hanging="360"/>
+      </w:pPr>
+      <w:rPr>
+        <w:rFonts w:ascii="Wingdings" w:hAnsi="Wingdings" w:hint="default"/>
+        <w:sz w:val="20"/>
+      </w:rPr>
+    </w:lvl>
+    <w:lvl w:ilvl="7" w:tentative="1">
+      <w:start w:val="1"/>
+      <w:numFmt w:val="bullet"/>
+      <w:lvlText w:val=""/>
+      <w:lvlJc w:val="left"/>
+      <w:pPr>
+        <w:tabs>
+          <w:tab w:val="num" w:pos="5760"/>
+        </w:tabs>
+        <w:ind w:left="5760" w:hanging="360"/>
+      </w:pPr>
+      <w:rPr>
+        <w:rFonts w:ascii="Wingdings" w:hAnsi="Wingdings" w:hint="default"/>
+        <w:sz w:val="20"/>
+      </w:rPr>
+    </w:lvl>
+    <w:lvl w:ilvl="8" w:tentative="1">
+      <w:start w:val="1"/>
+      <w:numFmt w:val="bullet"/>
+      <w:lvlText w:val=""/>
+      <w:lvlJc w:val="left"/>
+      <w:pPr>
+        <w:tabs>
+          <w:tab w:val="num" w:pos="6480"/>
+        </w:tabs>
+        <w:ind w:left="6480" w:hanging="360"/>
+      </w:pPr>
+      <w:rPr>
+        <w:rFonts w:ascii="Wingdings" w:hAnsi="Wingdings" w:hint="default"/>
+        <w:sz w:val="20"/>
+      </w:rPr>
+    </w:lvl>
+  </w:abstractNum>
   <w:num w:numId="1" w16cid:durableId="1077633732">
     <w:abstractNumId w:val="1"/>
   </w:num>
   <w:num w:numId="2" w16cid:durableId="1725904044">
     <w:abstractNumId w:val="0"/>
+  </w:num>
+  <w:num w:numId="3" w16cid:durableId="404569142">
+    <w:abstractNumId w:val="2"/>
   </w:num>
 </w:numbering>
 </file>

</xml_diff>